<commit_message>
Works on the updated workstation
</commit_message>
<xml_diff>
--- a/TECE2024/tece_althueser_uhrig.docx
+++ b/TECE2024/tece_althueser_uhrig.docx
@@ -1,3 +1,1344 @@
+
+<file path=word/document.xml><?xml version="1.0" encoding="utf-8"?>
+<w:document xmlns:wpc="http://schemas.microsoft.com/office/word/2010/wordprocessingCanvas" xmlns:cx="http://schemas.microsoft.com/office/drawing/2014/chartex" xmlns:cx1="http://schemas.microsoft.com/office/drawing/2015/9/8/chartex" xmlns:cx2="http://schemas.microsoft.com/office/drawing/2015/10/21/chartex" xmlns:cx3="http://schemas.microsoft.com/office/drawing/2016/5/9/chartex" xmlns:cx4="http://schemas.microsoft.com/office/drawing/2016/5/10/chartex" xmlns:cx5="http://schemas.microsoft.com/office/drawing/2016/5/11/chartex" xmlns:cx6="http://schemas.microsoft.com/office/drawing/2016/5/12/chartex" xmlns:cx7="http://schemas.microsoft.com/office/drawing/2016/5/13/chartex" xmlns:cx8="http://schemas.microsoft.com/office/drawing/2016/5/14/chartex" xmlns:mc="http://schemas.openxmlformats.org/markup-compatibility/2006" xmlns:aink="http://schemas.microsoft.com/office/drawing/2016/ink" xmlns:am3d="http://schemas.microsoft.com/office/drawing/2017/model3d" xmlns:o="urn:schemas-microsoft-com:office:office" xmlns:oel="http://schemas.microsoft.com/office/2019/extlst" xmlns:r="http://schemas.openxmlformats.org/officeDocument/2006/relationships" xmlns:m="http://schemas.openxmlformats.org/officeDocument/2006/math" xmlns:v="urn:schemas-microsoft-com:vml" xmlns:wp14="http://schemas.microsoft.com/office/word/2010/wordprocessingDrawing" xmlns:wp="http://schemas.openxmlformats.org/drawingml/2006/wordprocessingDrawing" xmlns:w10="urn:schemas-microsoft-com:office:word" xmlns:w="http://schemas.openxmlformats.org/wordprocessingml/2006/main" xmlns:w14="http://schemas.microsoft.com/office/word/2010/wordml" xmlns:w15="http://schemas.microsoft.com/office/word/2012/wordml" xmlns:w16cex="http://schemas.microsoft.com/office/word/2018/wordml/cex" xmlns:w16cid="http://schemas.microsoft.com/office/word/2016/wordml/cid" xmlns:w16="http://schemas.microsoft.com/office/word/2018/wordml" xmlns:w16sdtdh="http://schemas.microsoft.com/office/word/2020/wordml/sdtdatahash" xmlns:w16se="http://schemas.microsoft.com/office/word/2015/wordml/symex" xmlns:wpg="http://schemas.microsoft.com/office/word/2010/wordprocessingGroup" xmlns:wpi="http://schemas.microsoft.com/office/word/2010/wordprocessingInk" xmlns:wne="http://schemas.microsoft.com/office/word/2006/wordml" xmlns:wps="http://schemas.microsoft.com/office/word/2010/wordprocessingShape" mc:Ignorable="w14 w15 w16se w16cid w16 w16cex w16sdtdh wp14">
+  <w:body>
+    <w:p>
+      <w:pPr>
+        <w:pStyle w:val="Title"/>
+        <w:rPr>
+          <w:rFonts w:ascii="Arial" w:hAnsi="Arial" w:cs="Arial"/>
+        </w:rPr>
+      </w:pPr>
+      <w:r>
+        <w:rPr>
+          <w:rFonts w:ascii="Arial" w:hAnsi="Arial" w:cs="Arial"/>
+        </w:rPr>
+        <w:t>Collective excitations in competing phases in two and three</w:t>
+      </w:r>
+      <w:r>
+        <w:rPr>
+          <w:rFonts w:ascii="Arial" w:hAnsi="Arial" w:cs="Arial"/>
+        </w:rPr>
+        <w:t xml:space="preserve"> dimensions</w:t>
+      </w:r>
+    </w:p>
+    <w:p>
+      <w:pPr>
+        <w:pStyle w:val="Title"/>
+        <w:rPr>
+          <w:rFonts w:ascii="Arial" w:hAnsi="Arial" w:cs="Arial"/>
+          <w:sz w:val="28"/>
+        </w:rPr>
+      </w:pPr>
+    </w:p>
+    <w:p>
+      <w:pPr>
+        <w:pStyle w:val="BodyTextIndent"/>
+        <w:spacing w:line="300" w:lineRule="exact"/>
+        <w:jc w:val="center"/>
+        <w:rPr>
+          <w:rFonts w:ascii="Arial" w:hAnsi="Arial" w:cs="Arial"/>
+          <w:kern w:val="0"/>
+          <w:sz w:val="14"/>
+          <w:szCs w:val="14"/>
+        </w:rPr>
+      </w:pPr>
+      <w:r>
+        <w:rPr>
+          <w:rFonts w:ascii="Arial" w:hAnsi="Arial" w:cs="Arial"/>
+          <w:sz w:val="22"/>
+          <w:szCs w:val="22"/>
+          <w:u w:val="single"/>
+        </w:rPr>
+        <w:t>Joshua Althüser</w:t>
+      </w:r>
+      <w:r>
+        <w:rPr>
+          <w:rFonts w:ascii="Cambria Math" w:hAnsi="Cambria Math" w:cs="Cambria Math"/>
+          <w:sz w:val="22"/>
+          <w:szCs w:val="22"/>
+          <w:vertAlign w:val="superscript"/>
+        </w:rPr>
+        <w:t>∗</w:t>
+      </w:r>
+      <w:r>
+        <w:rPr>
+          <w:rFonts w:ascii="Arial" w:hAnsi="Arial" w:cs="Arial"/>
+          <w:sz w:val="22"/>
+          <w:szCs w:val="22"/>
+        </w:rPr>
+        <w:t xml:space="preserve"> and Götz S. Uhrig</w:t>
+      </w:r>
+      <w:r>
+        <w:rPr>
+          <w:rFonts w:ascii="Arial" w:hAnsi="Arial" w:cs="Arial"/>
+          <w:sz w:val="22"/>
+          <w:szCs w:val="22"/>
+          <w:vertAlign w:val="superscript"/>
+        </w:rPr>
+        <w:t>†</w:t>
+      </w:r>
+      <w:r>
+        <w:rPr>
+          <w:rFonts w:ascii="Arial" w:hAnsi="Arial" w:cs="Arial"/>
+          <w:kern w:val="0"/>
+          <w:sz w:val="14"/>
+          <w:szCs w:val="14"/>
+        </w:rPr>
+        <w:t xml:space="preserve"> </w:t>
+      </w:r>
+    </w:p>
+    <w:p>
+      <w:pPr>
+        <w:pStyle w:val="BodyTextIndent"/>
+        <w:spacing w:line="300" w:lineRule="exact"/>
+        <w:jc w:val="center"/>
+        <w:rPr>
+          <w:rFonts w:ascii="Arial" w:hAnsi="Arial" w:cs="Arial"/>
+          <w:i/>
+          <w:iCs/>
+          <w:kern w:val="0"/>
+          <w:sz w:val="20"/>
+          <w:szCs w:val="20"/>
+          <w:lang w:val="de-DE"/>
+        </w:rPr>
+      </w:pPr>
+      <w:r>
+        <w:rPr>
+          <w:rFonts w:ascii="Arial" w:hAnsi="Arial" w:cs="Arial"/>
+          <w:i/>
+          <w:iCs/>
+          <w:kern w:val="0"/>
+          <w:sz w:val="20"/>
+          <w:szCs w:val="20"/>
+          <w:lang w:val="de-DE"/>
+        </w:rPr>
+        <w:t>Condensed Matter Theory, TU Dortmund University,</w:t>
+      </w:r>
+    </w:p>
+    <w:p>
+      <w:pPr>
+        <w:pStyle w:val="BodyTextIndent"/>
+        <w:spacing w:line="300" w:lineRule="exact"/>
+        <w:jc w:val="center"/>
+        <w:rPr>
+          <w:rFonts w:ascii="Arial" w:hAnsi="Arial" w:cs="Arial"/>
+          <w:i/>
+          <w:sz w:val="20"/>
+          <w:szCs w:val="20"/>
+          <w:lang w:val="de-DE"/>
+        </w:rPr>
+      </w:pPr>
+      <w:r>
+        <w:rPr>
+          <w:rFonts w:ascii="Arial" w:hAnsi="Arial" w:cs="Arial"/>
+          <w:i/>
+          <w:iCs/>
+          <w:kern w:val="0"/>
+          <w:sz w:val="20"/>
+          <w:szCs w:val="20"/>
+          <w:lang w:val="de-DE"/>
+        </w:rPr>
+        <w:t>Otto-Hahn Straße 4, 44227 Dortmund, Germany</w:t>
+      </w:r>
+    </w:p>
+    <w:p>
+      <w:pPr>
+        <w:pStyle w:val="BodyTextIndent"/>
+        <w:spacing w:line="300" w:lineRule="exact"/>
+        <w:jc w:val="center"/>
+        <w:rPr>
+          <w:rFonts w:ascii="Arial" w:hAnsi="Arial" w:cs="Arial"/>
+          <w:sz w:val="20"/>
+          <w:szCs w:val="20"/>
+          <w:lang w:val="de-DE"/>
+        </w:rPr>
+      </w:pPr>
+      <w:r>
+        <w:rPr>
+          <w:rFonts w:ascii="Cambria Math" w:hAnsi="Cambria Math" w:cs="Cambria Math"/>
+          <w:sz w:val="20"/>
+          <w:szCs w:val="20"/>
+          <w:vertAlign w:val="superscript"/>
+          <w:lang w:val="de-DE"/>
+        </w:rPr>
+        <w:t>∗</w:t>
+      </w:r>
+      <w:r>
+        <w:rPr>
+          <w:rFonts w:ascii="Arial" w:hAnsi="Arial" w:cs="Arial"/>
+          <w:sz w:val="20"/>
+          <w:szCs w:val="20"/>
+          <w:lang w:val="de-DE"/>
+        </w:rPr>
+        <w:t>joshua.althueser@tu-dortmund.de</w:t>
+      </w:r>
+    </w:p>
+    <w:p>
+      <w:pPr>
+        <w:pStyle w:val="BodyTextIndent"/>
+        <w:spacing w:line="300" w:lineRule="exact"/>
+        <w:jc w:val="center"/>
+        <w:rPr>
+          <w:rFonts w:ascii="Arial" w:hAnsi="Arial" w:cs="Arial"/>
+          <w:sz w:val="20"/>
+          <w:szCs w:val="20"/>
+          <w:lang w:val="de-DE"/>
+        </w:rPr>
+      </w:pPr>
+      <w:r>
+        <w:rPr>
+          <w:rFonts w:ascii="Arial" w:hAnsi="Arial" w:cs="Arial"/>
+          <w:sz w:val="20"/>
+          <w:szCs w:val="20"/>
+          <w:vertAlign w:val="superscript"/>
+          <w:lang w:val="de-DE"/>
+        </w:rPr>
+        <w:t>†</w:t>
+      </w:r>
+      <w:r>
+        <w:rPr>
+          <w:rFonts w:ascii="Arial" w:hAnsi="Arial" w:cs="Arial"/>
+          <w:sz w:val="20"/>
+          <w:szCs w:val="20"/>
+          <w:lang w:val="de-DE"/>
+        </w:rPr>
+        <w:t xml:space="preserve"> goetz.uhrig@tu-dortmund.de</w:t>
+      </w:r>
+    </w:p>
+    <w:p>
+      <w:pPr>
+        <w:ind w:firstLineChars="100" w:firstLine="240"/>
+        <w:rPr>
+          <w:rFonts w:ascii="Arial" w:hAnsi="Arial" w:cs="Arial"/>
+          <w:sz w:val="21"/>
+          <w:lang w:val="de-DE"/>
+        </w:rPr>
+      </w:pPr>
+      <w:r>
+        <w:rPr>
+          <w:noProof/>
+        </w:rPr>
+        <w:drawing>
+          <wp:anchor distT="0" distB="0" distL="114300" distR="114300" simplePos="0" relativeHeight="251658240" behindDoc="0" locked="0" layoutInCell="1" allowOverlap="1" wp14:anchorId="0C566DC1" wp14:editId="002A84BF">
+            <wp:simplePos x="0" y="0"/>
+            <wp:positionH relativeFrom="margin">
+              <wp:align>right</wp:align>
+            </wp:positionH>
+            <wp:positionV relativeFrom="paragraph">
+              <wp:posOffset>231140</wp:posOffset>
+            </wp:positionV>
+            <wp:extent cx="2699385" cy="2030095"/>
+            <wp:effectExtent l="0" t="0" r="5715" b="8255"/>
+            <wp:wrapSquare wrapText="bothSides"/>
+            <wp:docPr id="273189410" name="Graphic 1"/>
+            <wp:cNvGraphicFramePr>
+              <a:graphicFrameLocks xmlns:a="http://schemas.openxmlformats.org/drawingml/2006/main" noChangeAspect="1"/>
+            </wp:cNvGraphicFramePr>
+            <a:graphic xmlns:a="http://schemas.openxmlformats.org/drawingml/2006/main">
+              <a:graphicData uri="http://schemas.openxmlformats.org/drawingml/2006/picture">
+                <pic:pic xmlns:pic="http://schemas.openxmlformats.org/drawingml/2006/picture">
+                  <pic:nvPicPr>
+                    <pic:cNvPr id="273189410" name=""/>
+                    <pic:cNvPicPr/>
+                  </pic:nvPicPr>
+                  <pic:blipFill>
+                    <a:blip r:embed="rId4" cstate="print">
+                      <a:extLst>
+                        <a:ext uri="{28A0092B-C50C-407E-A947-70E740481C1C}">
+                          <a14:useLocalDpi xmlns:a14="http://schemas.microsoft.com/office/drawing/2010/main" val="0"/>
+                        </a:ext>
+                        <a:ext uri="{96DAC541-7B7A-43D3-8B79-37D633B846F1}">
+                          <asvg:svgBlip xmlns:asvg="http://schemas.microsoft.com/office/drawing/2016/SVG/main" r:embed="rId5"/>
+                        </a:ext>
+                      </a:extLst>
+                    </a:blip>
+                    <a:stretch>
+                      <a:fillRect/>
+                    </a:stretch>
+                  </pic:blipFill>
+                  <pic:spPr>
+                    <a:xfrm>
+                      <a:off x="0" y="0"/>
+                      <a:ext cx="2700000" cy="2030400"/>
+                    </a:xfrm>
+                    <a:prstGeom prst="rect">
+                      <a:avLst/>
+                    </a:prstGeom>
+                  </pic:spPr>
+                </pic:pic>
+              </a:graphicData>
+            </a:graphic>
+            <wp14:sizeRelH relativeFrom="margin">
+              <wp14:pctWidth>0</wp14:pctWidth>
+            </wp14:sizeRelH>
+            <wp14:sizeRelV relativeFrom="margin">
+              <wp14:pctHeight>0</wp14:pctHeight>
+            </wp14:sizeRelV>
+          </wp:anchor>
+        </w:drawing>
+      </w:r>
+    </w:p>
+    <w:p>
+      <w:pPr>
+        <w:pStyle w:val="BodyTextIndent"/>
+        <w:spacing w:line="280" w:lineRule="exact"/>
+        <w:rPr>
+          <w:rFonts w:ascii="Arial" w:hAnsi="Arial" w:cs="Arial"/>
+          <w:noProof/>
+          <w:sz w:val="20"/>
+          <w:szCs w:val="22"/>
+          <w:lang w:val="en-GB" w:eastAsia="zh-CN"/>
+        </w:rPr>
+      </w:pPr>
+      <w:r>
+        <w:rPr>
+          <w:noProof/>
+        </w:rPr>
+        <mc:AlternateContent>
+          <mc:Choice Requires="wps">
+            <w:drawing>
+              <wp:anchor distT="0" distB="0" distL="114300" distR="114300" simplePos="0" relativeHeight="251660288" behindDoc="0" locked="0" layoutInCell="1" allowOverlap="1" wp14:anchorId="2B3CA908" wp14:editId="223C144A">
+                <wp:simplePos x="0" y="0"/>
+                <wp:positionH relativeFrom="margin">
+                  <wp:align>right</wp:align>
+                </wp:positionH>
+                <wp:positionV relativeFrom="paragraph">
+                  <wp:posOffset>2041954</wp:posOffset>
+                </wp:positionV>
+                <wp:extent cx="2700000" cy="712800"/>
+                <wp:effectExtent l="0" t="0" r="5715" b="0"/>
+                <wp:wrapSquare wrapText="bothSides"/>
+                <wp:docPr id="1519437363" name="Text Box 1"/>
+                <wp:cNvGraphicFramePr/>
+                <a:graphic xmlns:a="http://schemas.openxmlformats.org/drawingml/2006/main">
+                  <a:graphicData uri="http://schemas.microsoft.com/office/word/2010/wordprocessingShape">
+                    <wps:wsp>
+                      <wps:cNvSpPr txBox="1"/>
+                      <wps:spPr>
+                        <a:xfrm>
+                          <a:off x="0" y="0"/>
+                          <a:ext cx="2700000" cy="712800"/>
+                        </a:xfrm>
+                        <a:prstGeom prst="rect">
+                          <a:avLst/>
+                        </a:prstGeom>
+                        <a:solidFill>
+                          <a:prstClr val="white"/>
+                        </a:solidFill>
+                        <a:ln>
+                          <a:noFill/>
+                        </a:ln>
+                      </wps:spPr>
+                      <wps:txbx>
+                        <w:txbxContent>
+                          <w:p>
+                            <w:pPr>
+                              <w:pStyle w:val="BodyTextIndent"/>
+                              <w:spacing w:line="280" w:lineRule="exact"/>
+                              <w:ind w:firstLine="0"/>
+                              <w:rPr>
+                                <w:rFonts w:ascii="Arial" w:hAnsi="Arial" w:cs="Arial"/>
+                                <w:noProof/>
+                                <w:sz w:val="18"/>
+                                <w:szCs w:val="18"/>
+                                <w:lang w:val="en-GB" w:eastAsia="zh-CN"/>
+                              </w:rPr>
+                            </w:pPr>
+                            <w:r>
+                              <w:rPr>
+                                <w:rFonts w:ascii="Arial" w:hAnsi="Arial" w:cs="Arial"/>
+                                <w:noProof/>
+                                <w:sz w:val="18"/>
+                                <w:szCs w:val="18"/>
+                                <w:lang w:val="en-GB" w:eastAsia="zh-CN"/>
+                              </w:rPr>
+                              <w:t xml:space="preserve">Fig. </w:t>
+                            </w:r>
+                            <w:r>
+                              <w:rPr>
+                                <w:rFonts w:ascii="Arial" w:hAnsi="Arial" w:cs="Arial"/>
+                                <w:noProof/>
+                                <w:sz w:val="18"/>
+                                <w:szCs w:val="18"/>
+                                <w:lang w:val="en-GB" w:eastAsia="zh-CN"/>
+                              </w:rPr>
+                              <w:fldChar w:fldCharType="begin"/>
+                            </w:r>
+                            <w:r>
+                              <w:rPr>
+                                <w:rFonts w:ascii="Arial" w:hAnsi="Arial" w:cs="Arial"/>
+                                <w:noProof/>
+                                <w:sz w:val="18"/>
+                                <w:szCs w:val="18"/>
+                                <w:lang w:val="en-GB" w:eastAsia="zh-CN"/>
+                              </w:rPr>
+                              <w:instrText xml:space="preserve"> SEQ Figure \* ARABIC </w:instrText>
+                            </w:r>
+                            <w:r>
+                              <w:rPr>
+                                <w:rFonts w:ascii="Arial" w:hAnsi="Arial" w:cs="Arial"/>
+                                <w:noProof/>
+                                <w:sz w:val="18"/>
+                                <w:szCs w:val="18"/>
+                                <w:lang w:val="en-GB" w:eastAsia="zh-CN"/>
+                              </w:rPr>
+                              <w:fldChar w:fldCharType="separate"/>
+                            </w:r>
+                            <w:r>
+                              <w:rPr>
+                                <w:rFonts w:ascii="Arial" w:hAnsi="Arial" w:cs="Arial"/>
+                                <w:noProof/>
+                                <w:sz w:val="18"/>
+                                <w:szCs w:val="18"/>
+                                <w:lang w:val="en-GB" w:eastAsia="zh-CN"/>
+                              </w:rPr>
+                              <w:t>1</w:t>
+                            </w:r>
+                            <w:r>
+                              <w:rPr>
+                                <w:rFonts w:ascii="Arial" w:hAnsi="Arial" w:cs="Arial"/>
+                                <w:noProof/>
+                                <w:sz w:val="18"/>
+                                <w:szCs w:val="18"/>
+                                <w:lang w:val="en-GB" w:eastAsia="zh-CN"/>
+                              </w:rPr>
+                              <w:fldChar w:fldCharType="end"/>
+                            </w:r>
+                            <w:r>
+                              <w:rPr>
+                                <w:rFonts w:ascii="Arial" w:hAnsi="Arial" w:cs="Arial"/>
+                                <w:noProof/>
+                                <w:sz w:val="18"/>
+                                <w:szCs w:val="18"/>
+                                <w:lang w:val="en-GB" w:eastAsia="zh-CN"/>
+                              </w:rPr>
+                              <w:t xml:space="preserve"> </w:t>
+                            </w:r>
+                            <w:r>
+                              <w:rPr>
+                                <w:rFonts w:ascii="Arial" w:hAnsi="Arial" w:cs="Arial"/>
+                                <w:noProof/>
+                                <w:sz w:val="18"/>
+                                <w:szCs w:val="18"/>
+                                <w:lang w:val="en-GB" w:eastAsia="zh-CN"/>
+                              </w:rPr>
+                              <w:t>S</w:t>
+                            </w:r>
+                            <w:r>
+                              <w:rPr>
+                                <w:rFonts w:ascii="Arial" w:hAnsi="Arial" w:cs="Arial"/>
+                                <w:noProof/>
+                                <w:sz w:val="18"/>
+                                <w:szCs w:val="18"/>
+                                <w:lang w:val="en-GB" w:eastAsia="zh-CN"/>
+                              </w:rPr>
+                              <w:t xml:space="preserve">pectral functions </w:t>
+                            </w:r>
+                            <w:r>
+                              <w:rPr>
+                                <w:rFonts w:ascii="Arial" w:hAnsi="Arial" w:cs="Arial"/>
+                                <w:noProof/>
+                                <w:sz w:val="18"/>
+                                <w:szCs w:val="18"/>
+                                <w:lang w:val="en-GB" w:eastAsia="zh-CN"/>
+                              </w:rPr>
+                              <w:t>of</w:t>
+                            </w:r>
+                            <w:r>
+                              <w:rPr>
+                                <w:rFonts w:ascii="Arial" w:hAnsi="Arial" w:cs="Arial"/>
+                                <w:noProof/>
+                                <w:sz w:val="18"/>
+                                <w:szCs w:val="18"/>
+                                <w:lang w:val="en-GB" w:eastAsia="zh-CN"/>
+                              </w:rPr>
+                              <w:t xml:space="preserve"> various operators generat</w:t>
+                            </w:r>
+                            <w:r>
+                              <w:rPr>
+                                <w:rFonts w:ascii="Arial" w:hAnsi="Arial" w:cs="Arial"/>
+                                <w:noProof/>
+                                <w:sz w:val="18"/>
+                                <w:szCs w:val="18"/>
+                                <w:lang w:val="en-GB" w:eastAsia="zh-CN"/>
+                              </w:rPr>
+                              <w:t>ing</w:t>
+                            </w:r>
+                            <w:r>
+                              <w:rPr>
+                                <w:rFonts w:ascii="Arial" w:hAnsi="Arial" w:cs="Arial"/>
+                                <w:noProof/>
+                                <w:sz w:val="18"/>
+                                <w:szCs w:val="18"/>
+                                <w:lang w:val="en-GB" w:eastAsia="zh-CN"/>
+                              </w:rPr>
+                              <w:t xml:space="preserve"> distinct collective excitations</w:t>
+                            </w:r>
+                            <w:r>
+                              <w:rPr>
+                                <w:rFonts w:ascii="Arial" w:hAnsi="Arial" w:cs="Arial"/>
+                                <w:noProof/>
+                                <w:sz w:val="18"/>
+                                <w:szCs w:val="18"/>
+                                <w:lang w:val="en-GB" w:eastAsia="zh-CN"/>
+                              </w:rPr>
+                              <w:t xml:space="preserve"> for </w:t>
+                            </w:r>
+                            <w:r>
+                              <w:rPr>
+                                <w:rFonts w:ascii="Arial" w:hAnsi="Arial" w:cs="Arial"/>
+                                <w:noProof/>
+                                <w:sz w:val="18"/>
+                                <w:szCs w:val="18"/>
+                                <w:lang w:val="en-GB" w:eastAsia="zh-CN"/>
+                              </w:rPr>
+                              <w:t>a simple cubic lattice in the superconducting phase.</w:t>
+                            </w:r>
+                            <w:r>
+                              <w:rPr>
+                                <w:rFonts w:ascii="Arial" w:hAnsi="Arial" w:cs="Arial"/>
+                                <w:noProof/>
+                                <w:sz w:val="18"/>
+                                <w:szCs w:val="18"/>
+                                <w:lang w:val="en-GB" w:eastAsia="zh-CN"/>
+                              </w:rPr>
+                              <w:br/>
+                            </w:r>
+                          </w:p>
+                        </w:txbxContent>
+                      </wps:txbx>
+                      <wps:bodyPr rot="0" spcFirstLastPara="0" vertOverflow="overflow" horzOverflow="overflow" vert="horz" wrap="square" lIns="0" tIns="0" rIns="0" bIns="0" numCol="1" spcCol="0" rtlCol="0" fromWordArt="0" anchor="t" anchorCtr="0" forceAA="0" compatLnSpc="1">
+                        <a:prstTxWarp prst="textNoShape">
+                          <a:avLst/>
+                        </a:prstTxWarp>
+                        <a:spAutoFit/>
+                      </wps:bodyPr>
+                    </wps:wsp>
+                  </a:graphicData>
+                </a:graphic>
+                <wp14:sizeRelH relativeFrom="margin">
+                  <wp14:pctWidth>0</wp14:pctWidth>
+                </wp14:sizeRelH>
+                <wp14:sizeRelV relativeFrom="margin">
+                  <wp14:pctHeight>0</wp14:pctHeight>
+                </wp14:sizeRelV>
+              </wp:anchor>
+            </w:drawing>
+          </mc:Choice>
+          <mc:Fallback>
+            <w:pict>
+              <v:shapetype w14:anchorId="2B3CA908" id="_x0000_t202" coordsize="21600,21600" o:spt="202" path="m,l,21600r21600,l21600,xe">
+                <v:stroke joinstyle="miter"/>
+                <v:path gradientshapeok="t" o:connecttype="rect"/>
+              </v:shapetype>
+              <v:shape id="Text Box 1" o:spid="_x0000_s1026" type="#_x0000_t202" style="position:absolute;left:0;text-align:left;margin-left:161.4pt;margin-top:160.8pt;width:212.6pt;height:56.15pt;z-index:251660288;visibility:visible;mso-wrap-style:square;mso-width-percent:0;mso-height-percent:0;mso-wrap-distance-left:9pt;mso-wrap-distance-top:0;mso-wrap-distance-right:9pt;mso-wrap-distance-bottom:0;mso-position-horizontal:right;mso-position-horizontal-relative:margin;mso-position-vertical:absolute;mso-position-vertical-relative:text;mso-width-percent:0;mso-height-percent:0;mso-width-relative:margin;mso-height-relative:margin;v-text-anchor:top" o:gfxdata="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" stroked="f">
+                <v:textbox style="mso-fit-shape-to-text:t" inset="0,0,0,0">
+                  <w:txbxContent>
+                    <w:p>
+                      <w:pPr>
+                        <w:pStyle w:val="BodyTextIndent"/>
+                        <w:spacing w:line="280" w:lineRule="exact"/>
+                        <w:ind w:firstLine="0"/>
+                        <w:rPr>
+                          <w:rFonts w:ascii="Arial" w:hAnsi="Arial" w:cs="Arial"/>
+                          <w:noProof/>
+                          <w:sz w:val="18"/>
+                          <w:szCs w:val="18"/>
+                          <w:lang w:val="en-GB" w:eastAsia="zh-CN"/>
+                        </w:rPr>
+                      </w:pPr>
+                      <w:r>
+                        <w:rPr>
+                          <w:rFonts w:ascii="Arial" w:hAnsi="Arial" w:cs="Arial"/>
+                          <w:noProof/>
+                          <w:sz w:val="18"/>
+                          <w:szCs w:val="18"/>
+                          <w:lang w:val="en-GB" w:eastAsia="zh-CN"/>
+                        </w:rPr>
+                        <w:t xml:space="preserve">Fig. </w:t>
+                      </w:r>
+                      <w:r>
+                        <w:rPr>
+                          <w:rFonts w:ascii="Arial" w:hAnsi="Arial" w:cs="Arial"/>
+                          <w:noProof/>
+                          <w:sz w:val="18"/>
+                          <w:szCs w:val="18"/>
+                          <w:lang w:val="en-GB" w:eastAsia="zh-CN"/>
+                        </w:rPr>
+                        <w:fldChar w:fldCharType="begin"/>
+                      </w:r>
+                      <w:r>
+                        <w:rPr>
+                          <w:rFonts w:ascii="Arial" w:hAnsi="Arial" w:cs="Arial"/>
+                          <w:noProof/>
+                          <w:sz w:val="18"/>
+                          <w:szCs w:val="18"/>
+                          <w:lang w:val="en-GB" w:eastAsia="zh-CN"/>
+                        </w:rPr>
+                        <w:instrText xml:space="preserve"> SEQ Figure \* ARABIC </w:instrText>
+                      </w:r>
+                      <w:r>
+                        <w:rPr>
+                          <w:rFonts w:ascii="Arial" w:hAnsi="Arial" w:cs="Arial"/>
+                          <w:noProof/>
+                          <w:sz w:val="18"/>
+                          <w:szCs w:val="18"/>
+                          <w:lang w:val="en-GB" w:eastAsia="zh-CN"/>
+                        </w:rPr>
+                        <w:fldChar w:fldCharType="separate"/>
+                      </w:r>
+                      <w:r>
+                        <w:rPr>
+                          <w:rFonts w:ascii="Arial" w:hAnsi="Arial" w:cs="Arial"/>
+                          <w:noProof/>
+                          <w:sz w:val="18"/>
+                          <w:szCs w:val="18"/>
+                          <w:lang w:val="en-GB" w:eastAsia="zh-CN"/>
+                        </w:rPr>
+                        <w:t>1</w:t>
+                      </w:r>
+                      <w:r>
+                        <w:rPr>
+                          <w:rFonts w:ascii="Arial" w:hAnsi="Arial" w:cs="Arial"/>
+                          <w:noProof/>
+                          <w:sz w:val="18"/>
+                          <w:szCs w:val="18"/>
+                          <w:lang w:val="en-GB" w:eastAsia="zh-CN"/>
+                        </w:rPr>
+                        <w:fldChar w:fldCharType="end"/>
+                      </w:r>
+                      <w:r>
+                        <w:rPr>
+                          <w:rFonts w:ascii="Arial" w:hAnsi="Arial" w:cs="Arial"/>
+                          <w:noProof/>
+                          <w:sz w:val="18"/>
+                          <w:szCs w:val="18"/>
+                          <w:lang w:val="en-GB" w:eastAsia="zh-CN"/>
+                        </w:rPr>
+                        <w:t xml:space="preserve"> </w:t>
+                      </w:r>
+                      <w:r>
+                        <w:rPr>
+                          <w:rFonts w:ascii="Arial" w:hAnsi="Arial" w:cs="Arial"/>
+                          <w:noProof/>
+                          <w:sz w:val="18"/>
+                          <w:szCs w:val="18"/>
+                          <w:lang w:val="en-GB" w:eastAsia="zh-CN"/>
+                        </w:rPr>
+                        <w:t>S</w:t>
+                      </w:r>
+                      <w:r>
+                        <w:rPr>
+                          <w:rFonts w:ascii="Arial" w:hAnsi="Arial" w:cs="Arial"/>
+                          <w:noProof/>
+                          <w:sz w:val="18"/>
+                          <w:szCs w:val="18"/>
+                          <w:lang w:val="en-GB" w:eastAsia="zh-CN"/>
+                        </w:rPr>
+                        <w:t xml:space="preserve">pectral functions </w:t>
+                      </w:r>
+                      <w:r>
+                        <w:rPr>
+                          <w:rFonts w:ascii="Arial" w:hAnsi="Arial" w:cs="Arial"/>
+                          <w:noProof/>
+                          <w:sz w:val="18"/>
+                          <w:szCs w:val="18"/>
+                          <w:lang w:val="en-GB" w:eastAsia="zh-CN"/>
+                        </w:rPr>
+                        <w:t>of</w:t>
+                      </w:r>
+                      <w:r>
+                        <w:rPr>
+                          <w:rFonts w:ascii="Arial" w:hAnsi="Arial" w:cs="Arial"/>
+                          <w:noProof/>
+                          <w:sz w:val="18"/>
+                          <w:szCs w:val="18"/>
+                          <w:lang w:val="en-GB" w:eastAsia="zh-CN"/>
+                        </w:rPr>
+                        <w:t xml:space="preserve"> various operators generat</w:t>
+                      </w:r>
+                      <w:r>
+                        <w:rPr>
+                          <w:rFonts w:ascii="Arial" w:hAnsi="Arial" w:cs="Arial"/>
+                          <w:noProof/>
+                          <w:sz w:val="18"/>
+                          <w:szCs w:val="18"/>
+                          <w:lang w:val="en-GB" w:eastAsia="zh-CN"/>
+                        </w:rPr>
+                        <w:t>ing</w:t>
+                      </w:r>
+                      <w:r>
+                        <w:rPr>
+                          <w:rFonts w:ascii="Arial" w:hAnsi="Arial" w:cs="Arial"/>
+                          <w:noProof/>
+                          <w:sz w:val="18"/>
+                          <w:szCs w:val="18"/>
+                          <w:lang w:val="en-GB" w:eastAsia="zh-CN"/>
+                        </w:rPr>
+                        <w:t xml:space="preserve"> distinct collective excitations</w:t>
+                      </w:r>
+                      <w:r>
+                        <w:rPr>
+                          <w:rFonts w:ascii="Arial" w:hAnsi="Arial" w:cs="Arial"/>
+                          <w:noProof/>
+                          <w:sz w:val="18"/>
+                          <w:szCs w:val="18"/>
+                          <w:lang w:val="en-GB" w:eastAsia="zh-CN"/>
+                        </w:rPr>
+                        <w:t xml:space="preserve"> for </w:t>
+                      </w:r>
+                      <w:r>
+                        <w:rPr>
+                          <w:rFonts w:ascii="Arial" w:hAnsi="Arial" w:cs="Arial"/>
+                          <w:noProof/>
+                          <w:sz w:val="18"/>
+                          <w:szCs w:val="18"/>
+                          <w:lang w:val="en-GB" w:eastAsia="zh-CN"/>
+                        </w:rPr>
+                        <w:t>a simple cubic lattice in the superconducting phase.</w:t>
+                      </w:r>
+                      <w:r>
+                        <w:rPr>
+                          <w:rFonts w:ascii="Arial" w:hAnsi="Arial" w:cs="Arial"/>
+                          <w:noProof/>
+                          <w:sz w:val="18"/>
+                          <w:szCs w:val="18"/>
+                          <w:lang w:val="en-GB" w:eastAsia="zh-CN"/>
+                        </w:rPr>
+                        <w:br/>
+                      </w:r>
+                    </w:p>
+                  </w:txbxContent>
+                </v:textbox>
+                <w10:wrap type="square" anchorx="margin"/>
+              </v:shape>
+            </w:pict>
+          </mc:Fallback>
+        </mc:AlternateContent>
+      </w:r>
+      <w:r>
+        <w:rPr>
+          <w:rFonts w:ascii="Arial" w:hAnsi="Arial" w:cs="Arial"/>
+          <w:noProof/>
+          <w:sz w:val="20"/>
+          <w:szCs w:val="22"/>
+          <w:lang w:val="en-GB" w:eastAsia="zh-CN"/>
+        </w:rPr>
+        <w:t>We investigate the superconducting (SC), charge-density wave (CDW), and antiferromagnetic</w:t>
+      </w:r>
+      <w:r>
+        <w:rPr>
+          <w:rFonts w:ascii="Arial" w:hAnsi="Arial" w:cs="Arial"/>
+          <w:noProof/>
+          <w:sz w:val="20"/>
+          <w:szCs w:val="22"/>
+          <w:lang w:val="en-GB" w:eastAsia="zh-CN"/>
+        </w:rPr>
+        <w:t xml:space="preserve"> </w:t>
+      </w:r>
+      <w:r>
+        <w:rPr>
+          <w:rFonts w:ascii="Arial" w:hAnsi="Arial" w:cs="Arial"/>
+          <w:noProof/>
+          <w:sz w:val="20"/>
+          <w:szCs w:val="22"/>
+          <w:lang w:val="en-GB" w:eastAsia="zh-CN"/>
+        </w:rPr>
+        <w:t>(AFM) phases in the extended Hubbard model at zero temperature and half-filling. We employ</w:t>
+      </w:r>
+      <w:r>
+        <w:rPr>
+          <w:rFonts w:ascii="Arial" w:hAnsi="Arial" w:cs="Arial"/>
+          <w:noProof/>
+          <w:sz w:val="20"/>
+          <w:szCs w:val="22"/>
+          <w:lang w:val="en-GB" w:eastAsia="zh-CN"/>
+        </w:rPr>
+        <w:t xml:space="preserve"> </w:t>
+      </w:r>
+      <w:r>
+        <w:rPr>
+          <w:rFonts w:ascii="Arial" w:hAnsi="Arial" w:cs="Arial"/>
+          <w:noProof/>
+          <w:sz w:val="20"/>
+          <w:szCs w:val="22"/>
+          <w:lang w:val="en-GB" w:eastAsia="zh-CN"/>
+        </w:rPr>
+        <w:t>the iterated equations of motion approach [1,2] to compute the two-particle Green’s functions</w:t>
+      </w:r>
+      <w:r>
+        <w:rPr>
+          <w:rFonts w:ascii="Arial" w:hAnsi="Arial" w:cs="Arial"/>
+          <w:noProof/>
+          <w:sz w:val="20"/>
+          <w:szCs w:val="22"/>
+          <w:lang w:val="en-GB" w:eastAsia="zh-CN"/>
+        </w:rPr>
+        <w:t xml:space="preserve"> </w:t>
+      </w:r>
+      <w:r>
+        <w:rPr>
+          <w:rFonts w:ascii="Arial" w:hAnsi="Arial" w:cs="Arial"/>
+          <w:noProof/>
+          <w:sz w:val="20"/>
+          <w:szCs w:val="22"/>
+          <w:lang w:val="en-GB" w:eastAsia="zh-CN"/>
+        </w:rPr>
+        <w:t xml:space="preserve">and by extension, the corresponding spectral densities. </w:t>
+      </w:r>
+      <w:r>
+        <w:rPr>
+          <w:rFonts w:ascii="Arial" w:hAnsi="Arial" w:cs="Arial"/>
+          <w:noProof/>
+          <w:sz w:val="20"/>
+          <w:szCs w:val="22"/>
+          <w:lang w:val="en-GB" w:eastAsia="zh-CN"/>
+        </w:rPr>
+        <w:t xml:space="preserve">The equations are formulated in energy space so that the 2D and the 3D case can be treated with comparable effort. </w:t>
+      </w:r>
+      <w:r>
+        <w:rPr>
+          <w:rFonts w:ascii="Arial" w:hAnsi="Arial" w:cs="Arial"/>
+          <w:noProof/>
+          <w:sz w:val="20"/>
+          <w:szCs w:val="22"/>
+          <w:lang w:val="en-GB" w:eastAsia="zh-CN"/>
+        </w:rPr>
+        <w:t xml:space="preserve">This renders </w:t>
+      </w:r>
+      <w:r>
+        <w:rPr>
+          <w:rFonts w:ascii="Arial" w:hAnsi="Arial" w:cs="Arial"/>
+          <w:noProof/>
+          <w:sz w:val="20"/>
+          <w:szCs w:val="22"/>
+          <w:lang w:val="en-GB" w:eastAsia="zh-CN"/>
+        </w:rPr>
+        <w:t xml:space="preserve">a </w:t>
+      </w:r>
+      <w:r>
+        <w:rPr>
+          <w:rFonts w:ascii="Arial" w:hAnsi="Arial" w:cs="Arial"/>
+          <w:noProof/>
+          <w:sz w:val="20"/>
+          <w:szCs w:val="22"/>
+          <w:lang w:val="en-GB" w:eastAsia="zh-CN"/>
+        </w:rPr>
+        <w:t>comprehensive analysis of</w:t>
+      </w:r>
+      <w:r>
+        <w:rPr>
+          <w:rFonts w:ascii="Arial" w:hAnsi="Arial" w:cs="Arial"/>
+          <w:noProof/>
+          <w:sz w:val="20"/>
+          <w:szCs w:val="22"/>
+          <w:lang w:val="en-GB" w:eastAsia="zh-CN"/>
+        </w:rPr>
+        <w:t xml:space="preserve"> </w:t>
+      </w:r>
+      <w:r>
+        <w:rPr>
+          <w:rFonts w:ascii="Arial" w:hAnsi="Arial" w:cs="Arial"/>
+          <w:noProof/>
+          <w:sz w:val="20"/>
+          <w:szCs w:val="22"/>
+          <w:lang w:val="en-GB" w:eastAsia="zh-CN"/>
+        </w:rPr>
+        <w:t xml:space="preserve">collective excitations </w:t>
+      </w:r>
+      <w:r>
+        <w:rPr>
+          <w:rFonts w:ascii="Arial" w:hAnsi="Arial" w:cs="Arial"/>
+          <w:noProof/>
+          <w:sz w:val="20"/>
+          <w:szCs w:val="22"/>
+          <w:lang w:val="en-GB" w:eastAsia="zh-CN"/>
+        </w:rPr>
+        <w:t xml:space="preserve">and the concomitant continuous spectra </w:t>
+      </w:r>
+      <w:r>
+        <w:rPr>
+          <w:rFonts w:ascii="Arial" w:hAnsi="Arial" w:cs="Arial"/>
+          <w:noProof/>
+          <w:sz w:val="20"/>
+          <w:szCs w:val="22"/>
+          <w:lang w:val="en-GB" w:eastAsia="zh-CN"/>
+        </w:rPr>
+        <w:t>possible as the model’s parameters are changed across phase</w:t>
+      </w:r>
+      <w:r>
+        <w:rPr>
+          <w:rFonts w:ascii="Arial" w:hAnsi="Arial" w:cs="Arial"/>
+          <w:noProof/>
+          <w:sz w:val="20"/>
+          <w:szCs w:val="22"/>
+          <w:lang w:val="en-GB" w:eastAsia="zh-CN"/>
+        </w:rPr>
+        <w:t xml:space="preserve"> </w:t>
+      </w:r>
+      <w:r>
+        <w:rPr>
+          <w:rFonts w:ascii="Arial" w:hAnsi="Arial" w:cs="Arial"/>
+          <w:noProof/>
+          <w:sz w:val="20"/>
+          <w:szCs w:val="22"/>
+          <w:lang w:val="en-GB" w:eastAsia="zh-CN"/>
+        </w:rPr>
+        <w:t>transitions. We identify the well-known amplitude (Higgs) and phase (Anderson-Bogoliubov) modes</w:t>
+      </w:r>
+      <w:r>
+        <w:rPr>
+          <w:rFonts w:ascii="Arial" w:hAnsi="Arial" w:cs="Arial"/>
+          <w:noProof/>
+          <w:sz w:val="20"/>
+          <w:szCs w:val="22"/>
+          <w:lang w:val="en-GB" w:eastAsia="zh-CN"/>
+        </w:rPr>
+        <w:t xml:space="preserve"> </w:t>
+      </w:r>
+      <w:r>
+        <w:rPr>
+          <w:rFonts w:ascii="Arial" w:hAnsi="Arial" w:cs="Arial"/>
+          <w:noProof/>
+          <w:sz w:val="20"/>
+          <w:szCs w:val="22"/>
+          <w:lang w:val="en-GB" w:eastAsia="zh-CN"/>
+        </w:rPr>
+        <w:t>within the superconducting phase and observe a</w:t>
+      </w:r>
+      <w:r>
+        <w:rPr>
+          <w:rFonts w:ascii="Arial" w:hAnsi="Arial" w:cs="Arial"/>
+          <w:noProof/>
+          <w:sz w:val="20"/>
+          <w:szCs w:val="22"/>
+          <w:lang w:val="en-GB" w:eastAsia="zh-CN"/>
+        </w:rPr>
+        <w:t xml:space="preserve"> </w:t>
+      </w:r>
+      <w:r>
+        <w:rPr>
+          <w:rFonts w:ascii="Arial" w:hAnsi="Arial" w:cs="Arial"/>
+          <w:noProof/>
+          <w:sz w:val="20"/>
+          <w:szCs w:val="22"/>
+          <w:lang w:val="en-GB" w:eastAsia="zh-CN"/>
+        </w:rPr>
+        <w:t>Cooper mode (“cooperon”)</w:t>
+      </w:r>
+      <w:r>
+        <w:rPr>
+          <w:rFonts w:ascii="Arial" w:hAnsi="Arial" w:cs="Arial"/>
+          <w:noProof/>
+          <w:sz w:val="20"/>
+          <w:szCs w:val="22"/>
+          <w:lang w:val="en-GB" w:eastAsia="zh-CN"/>
+        </w:rPr>
+        <w:t xml:space="preserve"> </w:t>
+      </w:r>
+      <w:r>
+        <w:rPr>
+          <w:rFonts w:ascii="Arial" w:hAnsi="Arial" w:cs="Arial"/>
+          <w:noProof/>
+          <w:sz w:val="20"/>
+          <w:szCs w:val="22"/>
+          <w:lang w:val="en-GB" w:eastAsia="zh-CN"/>
+        </w:rPr>
+        <w:t xml:space="preserve">in the CDW phase </w:t>
+      </w:r>
+      <w:r>
+        <w:rPr>
+          <w:rFonts w:ascii="Arial" w:hAnsi="Arial" w:cs="Arial"/>
+          <w:noProof/>
+          <w:sz w:val="20"/>
+          <w:szCs w:val="22"/>
+          <w:lang w:val="en-GB" w:eastAsia="zh-CN"/>
+        </w:rPr>
+        <w:t>shifting</w:t>
+      </w:r>
+      <w:r>
+        <w:rPr>
+          <w:rFonts w:ascii="Arial" w:hAnsi="Arial" w:cs="Arial"/>
+          <w:noProof/>
+          <w:sz w:val="20"/>
+          <w:szCs w:val="22"/>
+          <w:lang w:val="en-GB" w:eastAsia="zh-CN"/>
+        </w:rPr>
+        <w:t xml:space="preserve"> </w:t>
+      </w:r>
+      <w:r>
+        <w:rPr>
+          <w:rFonts w:ascii="Arial" w:hAnsi="Arial" w:cs="Arial"/>
+          <w:noProof/>
+          <w:sz w:val="20"/>
+          <w:szCs w:val="22"/>
+          <w:lang w:val="en-GB" w:eastAsia="zh-CN"/>
+        </w:rPr>
+        <w:t xml:space="preserve">towards zero energy </w:t>
+      </w:r>
+      <w:r>
+        <w:rPr>
+          <w:rFonts w:ascii="Arial" w:hAnsi="Arial" w:cs="Arial"/>
+          <w:noProof/>
+          <w:sz w:val="20"/>
+          <w:szCs w:val="22"/>
+          <w:lang w:val="en-GB" w:eastAsia="zh-CN"/>
+        </w:rPr>
+        <w:t xml:space="preserve">upon </w:t>
+      </w:r>
+      <w:r>
+        <w:rPr>
+          <w:rFonts w:ascii="Arial" w:hAnsi="Arial" w:cs="Arial"/>
+          <w:noProof/>
+          <w:sz w:val="20"/>
+          <w:szCs w:val="22"/>
+          <w:lang w:val="en-GB" w:eastAsia="zh-CN"/>
+        </w:rPr>
+        <w:t>approach</w:t>
+      </w:r>
+      <w:r>
+        <w:rPr>
+          <w:rFonts w:ascii="Arial" w:hAnsi="Arial" w:cs="Arial"/>
+          <w:noProof/>
+          <w:sz w:val="20"/>
+          <w:szCs w:val="22"/>
+          <w:lang w:val="en-GB" w:eastAsia="zh-CN"/>
+        </w:rPr>
+        <w:t>ing</w:t>
+      </w:r>
+      <w:r>
+        <w:rPr>
+          <w:rFonts w:ascii="Arial" w:hAnsi="Arial" w:cs="Arial"/>
+          <w:noProof/>
+          <w:sz w:val="20"/>
+          <w:szCs w:val="22"/>
+          <w:lang w:val="en-GB" w:eastAsia="zh-CN"/>
+        </w:rPr>
+        <w:t xml:space="preserve"> the SC phase. In the CDW</w:t>
+      </w:r>
+      <w:r>
+        <w:rPr>
+          <w:rFonts w:ascii="Arial" w:hAnsi="Arial" w:cs="Arial"/>
+          <w:noProof/>
+          <w:sz w:val="20"/>
+          <w:szCs w:val="22"/>
+          <w:lang w:val="en-GB" w:eastAsia="zh-CN"/>
+        </w:rPr>
+        <w:t xml:space="preserve"> </w:t>
+      </w:r>
+      <w:r>
+        <w:rPr>
+          <w:rFonts w:ascii="Arial" w:hAnsi="Arial" w:cs="Arial"/>
+          <w:noProof/>
+          <w:sz w:val="20"/>
+          <w:szCs w:val="22"/>
+          <w:lang w:val="en-GB" w:eastAsia="zh-CN"/>
+        </w:rPr>
+        <w:t>phase, close to the phase transition to the AFM phase, we find a collective mode that does not</w:t>
+      </w:r>
+      <w:r>
+        <w:rPr>
+          <w:rFonts w:ascii="Arial" w:hAnsi="Arial" w:cs="Arial"/>
+          <w:noProof/>
+          <w:sz w:val="20"/>
+          <w:szCs w:val="22"/>
+          <w:lang w:val="en-GB" w:eastAsia="zh-CN"/>
+        </w:rPr>
+        <w:t xml:space="preserve"> </w:t>
+      </w:r>
+      <w:r>
+        <w:rPr>
+          <w:rFonts w:ascii="Arial" w:hAnsi="Arial" w:cs="Arial"/>
+          <w:noProof/>
+          <w:sz w:val="20"/>
+          <w:szCs w:val="22"/>
+          <w:lang w:val="en-GB" w:eastAsia="zh-CN"/>
+        </w:rPr>
+        <w:t>shift</w:t>
+      </w:r>
+      <w:r>
+        <w:rPr>
+          <w:rFonts w:ascii="Arial" w:hAnsi="Arial" w:cs="Arial"/>
+          <w:noProof/>
+          <w:sz w:val="20"/>
+          <w:szCs w:val="22"/>
+          <w:lang w:val="en-GB" w:eastAsia="zh-CN"/>
+        </w:rPr>
+        <w:t xml:space="preserve"> significantly </w:t>
+      </w:r>
+      <w:r>
+        <w:rPr>
+          <w:rFonts w:ascii="Arial" w:hAnsi="Arial" w:cs="Arial"/>
+          <w:noProof/>
+          <w:sz w:val="20"/>
+          <w:szCs w:val="22"/>
+          <w:lang w:val="en-GB" w:eastAsia="zh-CN"/>
+        </w:rPr>
+        <w:t xml:space="preserve">in energy </w:t>
+      </w:r>
+      <w:r>
+        <w:rPr>
+          <w:rFonts w:ascii="Arial" w:hAnsi="Arial" w:cs="Arial"/>
+          <w:noProof/>
+          <w:sz w:val="20"/>
+          <w:szCs w:val="22"/>
+          <w:lang w:val="en-GB" w:eastAsia="zh-CN"/>
+        </w:rPr>
+        <w:t>and another mode that becomes soft as the phase boundary is approached.</w:t>
+      </w:r>
+      <w:r>
+        <w:rPr>
+          <w:noProof/>
+        </w:rPr>
+        <w:t xml:space="preserve"> </w:t>
+      </w:r>
+    </w:p>
+    <w:p>
+      <w:pPr>
+        <w:pStyle w:val="BodyTextIndent"/>
+        <w:spacing w:line="280" w:lineRule="exact"/>
+        <w:rPr>
+          <w:rFonts w:ascii="Arial" w:hAnsi="Arial" w:cs="Arial"/>
+          <w:sz w:val="20"/>
+          <w:szCs w:val="22"/>
+        </w:rPr>
+      </w:pPr>
+    </w:p>
+    <w:p>
+      <w:pPr>
+        <w:pStyle w:val="Referencetext"/>
+        <w:spacing w:line="280" w:lineRule="exact"/>
+        <w:rPr>
+          <w:rFonts w:ascii="Arial" w:eastAsia="AR P丸ゴシック体M" w:hAnsi="Arial" w:cs="Arial"/>
+          <w:sz w:val="20"/>
+          <w:szCs w:val="22"/>
+        </w:rPr>
+      </w:pPr>
+      <w:r>
+        <w:rPr>
+          <w:rFonts w:ascii="Arial" w:eastAsia="AR P丸ゴシック体M" w:hAnsi="Arial" w:cs="Arial"/>
+          <w:sz w:val="20"/>
+          <w:szCs w:val="22"/>
+        </w:rPr>
+        <w:t xml:space="preserve">[1] </w:t>
+      </w:r>
+      <w:r>
+        <w:rPr>
+          <w:rFonts w:ascii="Arial" w:eastAsia="AR P丸ゴシック体M" w:hAnsi="Arial" w:cs="Arial"/>
+          <w:sz w:val="20"/>
+          <w:szCs w:val="22"/>
+        </w:rPr>
+        <w:t>M. Kalthoff, F. Keim, H. Krull, and G. S. Uhrig, Comparison of the iterated equation of motion approach and the</w:t>
+      </w:r>
+      <w:r>
+        <w:rPr>
+          <w:rFonts w:ascii="Arial" w:eastAsia="AR P丸ゴシック体M" w:hAnsi="Arial" w:cs="Arial"/>
+          <w:sz w:val="20"/>
+          <w:szCs w:val="22"/>
+        </w:rPr>
+        <w:t xml:space="preserve"> </w:t>
+      </w:r>
+      <w:r>
+        <w:rPr>
+          <w:rFonts w:ascii="Arial" w:eastAsia="AR P丸ゴシック体M" w:hAnsi="Arial" w:cs="Arial"/>
+          <w:sz w:val="20"/>
+          <w:szCs w:val="22"/>
+        </w:rPr>
+        <w:t>density matrix formalism for the quantum Rabi model,</w:t>
+      </w:r>
+      <w:r>
+        <w:rPr>
+          <w:rFonts w:ascii="Arial" w:eastAsia="AR P丸ゴシック体M" w:hAnsi="Arial" w:cs="Arial"/>
+          <w:sz w:val="20"/>
+          <w:szCs w:val="22"/>
+        </w:rPr>
+        <w:t xml:space="preserve"> </w:t>
+      </w:r>
+      <w:r>
+        <w:rPr>
+          <w:rFonts w:ascii="Arial" w:eastAsia="AR P丸ゴシック体M" w:hAnsi="Arial" w:cs="Arial"/>
+          <w:sz w:val="20"/>
+          <w:szCs w:val="22"/>
+        </w:rPr>
+        <w:t xml:space="preserve">The European Physical Journal B </w:t>
+      </w:r>
+      <w:r>
+        <w:rPr>
+          <w:rFonts w:ascii="Arial" w:eastAsia="AR P丸ゴシック体M" w:hAnsi="Arial" w:cs="Arial"/>
+          <w:b/>
+          <w:bCs/>
+          <w:sz w:val="20"/>
+          <w:szCs w:val="22"/>
+        </w:rPr>
+        <w:t>90</w:t>
+      </w:r>
+      <w:r>
+        <w:rPr>
+          <w:rFonts w:ascii="Arial" w:eastAsia="AR P丸ゴシック体M" w:hAnsi="Arial" w:cs="Arial"/>
+          <w:sz w:val="20"/>
+          <w:szCs w:val="22"/>
+        </w:rPr>
+        <w:t>, 97</w:t>
+      </w:r>
+      <w:r>
+        <w:rPr>
+          <w:rFonts w:ascii="Arial" w:eastAsia="AR P丸ゴシック体M" w:hAnsi="Arial" w:cs="Arial"/>
+          <w:sz w:val="20"/>
+          <w:szCs w:val="22"/>
+        </w:rPr>
+        <w:t xml:space="preserve"> </w:t>
+      </w:r>
+      <w:r>
+        <w:rPr>
+          <w:rFonts w:ascii="Arial" w:eastAsia="AR P丸ゴシック体M" w:hAnsi="Arial" w:cs="Arial"/>
+          <w:sz w:val="20"/>
+          <w:szCs w:val="22"/>
+        </w:rPr>
+        <w:t>(2017).</w:t>
+      </w:r>
+    </w:p>
+    <w:p>
+      <w:pPr>
+        <w:rPr>
+          <w:rFonts w:ascii="Arial" w:eastAsia="AR P丸ゴシック体M" w:hAnsi="Arial" w:cs="Arial"/>
+          <w:sz w:val="20"/>
+          <w:szCs w:val="22"/>
+        </w:rPr>
+      </w:pPr>
+      <w:r>
+        <w:rPr>
+          <w:rFonts w:ascii="Arial" w:eastAsia="AR P丸ゴシック体M" w:hAnsi="Arial" w:cs="Arial"/>
+          <w:sz w:val="20"/>
+          <w:szCs w:val="22"/>
+        </w:rPr>
+        <w:t>[</w:t>
+      </w:r>
+      <w:r>
+        <w:rPr>
+          <w:rFonts w:ascii="Arial" w:eastAsia="AR P丸ゴシック体M" w:hAnsi="Arial" w:cs="Arial"/>
+          <w:sz w:val="20"/>
+          <w:szCs w:val="22"/>
+        </w:rPr>
+        <w:t>2</w:t>
+      </w:r>
+      <w:r>
+        <w:rPr>
+          <w:rFonts w:ascii="Arial" w:eastAsia="AR P丸ゴシック体M" w:hAnsi="Arial" w:cs="Arial"/>
+          <w:sz w:val="20"/>
+          <w:szCs w:val="22"/>
+        </w:rPr>
+        <w:t>]</w:t>
+      </w:r>
+      <w:r>
+        <w:rPr>
+          <w:rFonts w:ascii="Arial" w:eastAsia="AR P丸ゴシック体M" w:hAnsi="Arial" w:cs="Arial"/>
+          <w:sz w:val="20"/>
+          <w:szCs w:val="22"/>
+        </w:rPr>
+        <w:t xml:space="preserve"> </w:t>
+      </w:r>
+      <w:r>
+        <w:rPr>
+          <w:rFonts w:ascii="Arial" w:eastAsia="AR P丸ゴシック体M" w:hAnsi="Arial" w:cs="Arial"/>
+          <w:sz w:val="20"/>
+          <w:szCs w:val="22"/>
+        </w:rPr>
+        <w:t xml:space="preserve">P. </w:t>
+      </w:r>
+      <w:proofErr w:type="spellStart"/>
+      <w:r>
+        <w:rPr>
+          <w:rFonts w:ascii="Arial" w:eastAsia="AR P丸ゴシック体M" w:hAnsi="Arial" w:cs="Arial"/>
+          <w:sz w:val="20"/>
+          <w:szCs w:val="22"/>
+        </w:rPr>
+        <w:t>Bleicker</w:t>
+      </w:r>
+      <w:proofErr w:type="spellEnd"/>
+      <w:r>
+        <w:rPr>
+          <w:rFonts w:ascii="Arial" w:eastAsia="AR P丸ゴシック体M" w:hAnsi="Arial" w:cs="Arial"/>
+          <w:sz w:val="20"/>
+          <w:szCs w:val="22"/>
+        </w:rPr>
+        <w:t xml:space="preserve"> and G. S. Uhrig, Strong quenches in the one</w:t>
+      </w:r>
+      <w:r>
+        <w:rPr>
+          <w:rFonts w:ascii="Arial" w:eastAsia="AR P丸ゴシック体M" w:hAnsi="Arial" w:cs="Arial"/>
+          <w:sz w:val="20"/>
+          <w:szCs w:val="22"/>
+        </w:rPr>
+        <w:t>-</w:t>
+      </w:r>
+      <w:r>
+        <w:rPr>
+          <w:rFonts w:ascii="Arial" w:eastAsia="AR P丸ゴシック体M" w:hAnsi="Arial" w:cs="Arial"/>
+          <w:sz w:val="20"/>
+          <w:szCs w:val="22"/>
+        </w:rPr>
+        <w:t xml:space="preserve">dimensional Fermi-Hubbard model, Phys. Rev. A </w:t>
+      </w:r>
+      <w:r>
+        <w:rPr>
+          <w:rFonts w:ascii="Arial" w:eastAsia="AR P丸ゴシック体M" w:hAnsi="Arial" w:cs="Arial"/>
+          <w:b/>
+          <w:bCs/>
+          <w:sz w:val="20"/>
+          <w:szCs w:val="22"/>
+        </w:rPr>
+        <w:t>98</w:t>
+      </w:r>
+      <w:r>
+        <w:rPr>
+          <w:rFonts w:ascii="Arial" w:eastAsia="AR P丸ゴシック体M" w:hAnsi="Arial" w:cs="Arial"/>
+          <w:sz w:val="20"/>
+          <w:szCs w:val="22"/>
+        </w:rPr>
+        <w:t>,</w:t>
+      </w:r>
+      <w:r>
+        <w:rPr>
+          <w:rFonts w:ascii="Arial" w:eastAsia="AR P丸ゴシック体M" w:hAnsi="Arial" w:cs="Arial"/>
+          <w:sz w:val="20"/>
+          <w:szCs w:val="22"/>
+        </w:rPr>
+        <w:t xml:space="preserve"> </w:t>
+      </w:r>
+      <w:r>
+        <w:rPr>
+          <w:rFonts w:ascii="Arial" w:eastAsia="AR P丸ゴシック体M" w:hAnsi="Arial" w:cs="Arial"/>
+          <w:sz w:val="20"/>
+          <w:szCs w:val="22"/>
+        </w:rPr>
+        <w:t>033602 (2018).</w:t>
+      </w:r>
+    </w:p>
+    <w:p>
+      <w:pPr>
+        <w:rPr>
+          <w:rFonts w:ascii="Arial" w:eastAsia="AR P丸ゴシック体M" w:hAnsi="Arial" w:cs="Arial"/>
+          <w:sz w:val="20"/>
+          <w:szCs w:val="22"/>
+        </w:rPr>
+      </w:pPr>
+      <w:r>
+        <w:rPr>
+          <w:noProof/>
+        </w:rPr>
+        <w:t xml:space="preserve"> </w:t>
+      </w:r>
+    </w:p>
+    <w:sectPr>
+      <w:pgSz w:w="11906" w:h="16838" w:code="9"/>
+      <w:pgMar w:top="1701" w:right="1134" w:bottom="1418" w:left="1134" w:header="851" w:footer="0" w:gutter="0"/>
+      <w:cols w:space="425"/>
+      <w:docGrid w:type="lines" w:linePitch="365" w:charSpace="-4916"/>
+    </w:sectPr>
+  </w:body>
+</w:document>
+</file>
 
 <file path=word/styles.xml><?xml version="1.0" encoding="utf-8"?>
 <w:styles xmlns:mc="http://schemas.openxmlformats.org/markup-compatibility/2006" xmlns:r="http://schemas.openxmlformats.org/officeDocument/2006/relationships" xmlns:w="http://schemas.openxmlformats.org/wordprocessingml/2006/main" xmlns:w14="http://schemas.microsoft.com/office/word/2010/wordml" xmlns:w15="http://schemas.microsoft.com/office/word/2012/wordml" xmlns:w16cex="http://schemas.microsoft.com/office/word/2018/wordml/cex" xmlns:w16cid="http://schemas.microsoft.com/office/word/2016/wordml/cid" xmlns:w16="http://schemas.microsoft.com/office/word/2018/wordml" xmlns:w16sdtdh="http://schemas.microsoft.com/office/word/2020/wordml/sdtdatahash" xmlns:w16se="http://schemas.microsoft.com/office/word/2015/wordml/symex" mc:Ignorable="w14 w15 w16se w16cid w16 w16cex w16sdtdh">

</xml_diff>